<commit_message>
Update Sabado 18 de Abril del 2015
Se anexan:
-Casos de uso
-Avance del informe Tecnico
-Uno que otro Diagramas
</commit_message>
<xml_diff>
--- a/Estructura-del-informe-técnico-Plan-2009-2010.docx
+++ b/Estructura-del-informe-técnico-Plan-2009-2010.docx
@@ -132,7 +132,7 @@
         <w:rPr>
           <w:rFonts w:ascii="Arial" w:hAnsi="Arial" w:cs="Arial"/>
         </w:rPr>
-        <w:t>Justificación.</w:t>
+        <w:t>Introduccion.</w:t>
       </w:r>
     </w:p>
     <w:p>
@@ -151,7 +151,7 @@
         <w:rPr>
           <w:rFonts w:ascii="Arial" w:hAnsi="Arial" w:cs="Arial"/>
         </w:rPr>
-        <w:t>Objetivos.</w:t>
+        <w:t>Justificación.</w:t>
       </w:r>
     </w:p>
     <w:p>
@@ -170,7 +170,7 @@
         <w:rPr>
           <w:rFonts w:ascii="Arial" w:hAnsi="Arial" w:cs="Arial"/>
         </w:rPr>
-        <w:t>Problemas a resolver, priorizándolos.</w:t>
+        <w:t>Objetivos.</w:t>
       </w:r>
     </w:p>
     <w:p>
@@ -189,7 +189,46 @@
         <w:rPr>
           <w:rFonts w:ascii="Arial" w:hAnsi="Arial" w:cs="Arial"/>
         </w:rPr>
+        <w:t>Problemas a resolver, priorizándolos.</w:t>
+      </w:r>
+    </w:p>
+    <w:p>
+      <w:pPr>
+        <w:pStyle w:val="Prrafodelista"/>
+        <w:numPr>
+          <w:ilvl w:val="0"/>
+          <w:numId w:val="1"/>
+        </w:numPr>
+        <w:shd w:val="clear" w:color="auto" w:fill="F79646" w:themeFill="accent6"/>
+        <w:rPr>
+          <w:rFonts w:ascii="Arial" w:hAnsi="Arial" w:cs="Arial"/>
+        </w:rPr>
+      </w:pPr>
+      <w:r>
+        <w:rPr>
+          <w:rFonts w:ascii="Arial" w:hAnsi="Arial" w:cs="Arial"/>
+        </w:rPr>
         <w:t>Procedimiento y descripción de las actividades realizadas.</w:t>
+      </w:r>
+      <w:r>
+        <w:rPr>
+          <w:rFonts w:ascii="Arial" w:hAnsi="Arial" w:cs="Arial"/>
+        </w:rPr>
+        <w:br/>
+      </w:r>
+      <w:r>
+        <w:rPr>
+          <w:rFonts w:ascii="Arial" w:hAnsi="Arial" w:cs="Arial"/>
+          <w:color w:val="000000" w:themeColor="text1"/>
+          <w:shd w:val="clear" w:color="auto" w:fill="FFFF00"/>
+        </w:rPr>
+        <w:t>&lt;-Primer informe-&gt;</w:t>
+      </w:r>
+      <w:r>
+        <w:rPr>
+          <w:rFonts w:ascii="Arial" w:hAnsi="Arial" w:cs="Arial"/>
+        </w:rPr>
+        <w:t xml:space="preserve"> </w:t>
       </w:r>
     </w:p>
     <w:p>
@@ -1683,10 +1722,10 @@
     <w:rsidRoot w:val="005B0D28"/>
     <w:rsid w:val="000F28C3"/>
     <w:rsid w:val="002773E3"/>
+    <w:rsid w:val="00310C16"/>
     <w:rsid w:val="005B0D28"/>
     <w:rsid w:val="005E034E"/>
     <w:rsid w:val="00DD7C69"/>
-    <w:rsid w:val="00E40424"/>
   </w:rsids>
   <m:mathPr>
     <m:mathFont m:val="Cambria Math"/>

</xml_diff>